<commit_message>
add response about weak selection
</commit_message>
<xml_diff>
--- a/Point-by-point reply.docx
+++ b/Point-by-point reply.docx
@@ -2951,12 +2951,222 @@
       <w:r>
         <w:rPr>
           <w:rFonts w:ascii="Helvetica" w:hAnsi="Helvetica" w:cs="Arial"/>
-          <w:color w:val="4472C4" w:themeColor="accent1"/>
-          <w:sz w:val="21"/>
-          <w:szCs w:val="21"/>
-          <w:lang w:val="en-US"/>
-        </w:rPr>
-        <w:t>_AM_</w:t>
+          <w:b/>
+          <w:bCs/>
+          <w:color w:val="4472C4" w:themeColor="accent1"/>
+          <w:sz w:val="21"/>
+          <w:szCs w:val="21"/>
+          <w:lang w:val="en-US"/>
+        </w:rPr>
+        <w:t>Reply and Changes:</w:t>
+      </w:r>
+      <w:r>
+        <w:rPr>
+          <w:rFonts w:ascii="Helvetica" w:hAnsi="Helvetica" w:cs="Arial"/>
+          <w:b/>
+          <w:bCs/>
+          <w:color w:val="4472C4" w:themeColor="accent1"/>
+          <w:sz w:val="21"/>
+          <w:szCs w:val="21"/>
+          <w:lang w:val="en-US"/>
+        </w:rPr>
+        <w:t xml:space="preserve"> </w:t>
+      </w:r>
+      <w:r>
+        <w:rPr>
+          <w:rFonts w:ascii="Helvetica" w:hAnsi="Helvetica" w:cs="Arial"/>
+          <w:color w:val="4472C4" w:themeColor="accent1"/>
+          <w:sz w:val="21"/>
+          <w:szCs w:val="21"/>
+          <w:lang w:val="en-US"/>
+        </w:rPr>
+        <w:t>This is an excellent question. In fact, when selection becomes sufficiently weak, there is no difference between the different kinds of memories from the perspective of evolutionary dynamics. This was established in Ref. (74), where it was shown that a model with random, realized payoffs has the same dynamics as a model with deterministic payoffs when the deterministic payoffs are obtained by taking expectations of the random payoffs. We have now made this point explicit in the paper as follows:</w:t>
+      </w:r>
+    </w:p>
+    <w:p>
+      <w:pPr>
+        <w:spacing w:line="276" w:lineRule="auto"/>
+        <w:jc w:val="both"/>
+        <w:rPr>
+          <w:rFonts w:ascii="Helvetica" w:hAnsi="Helvetica" w:cs="Arial"/>
+          <w:color w:val="4472C4" w:themeColor="accent1"/>
+          <w:sz w:val="21"/>
+          <w:szCs w:val="21"/>
+          <w:lang w:val="en-US"/>
+        </w:rPr>
+      </w:pPr>
+    </w:p>
+    <w:p>
+      <w:pPr>
+        <w:spacing w:line="276" w:lineRule="auto"/>
+        <w:jc w:val="both"/>
+        <w:rPr>
+          <w:rFonts w:ascii="Helvetica" w:hAnsi="Helvetica" w:cs="Arial"/>
+          <w:color w:val="4472C4" w:themeColor="accent1"/>
+          <w:sz w:val="21"/>
+          <w:szCs w:val="21"/>
+          <w:lang w:val="en-US"/>
+        </w:rPr>
+      </w:pPr>
+      <w:r>
+        <w:rPr>
+          <w:rFonts w:ascii="Helvetica" w:hAnsi="Helvetica" w:cs="Arial"/>
+          <w:color w:val="4472C4" w:themeColor="accent1"/>
+          <w:sz w:val="21"/>
+          <w:szCs w:val="21"/>
+          <w:lang w:val="en-US"/>
+        </w:rPr>
+        <w:t>“</w:t>
+      </w:r>
+      <w:r>
+        <w:rPr>
+          <w:rFonts w:ascii="Helvetica" w:hAnsi="Helvetica" w:cs="Arial"/>
+          <w:color w:val="4472C4" w:themeColor="accent1"/>
+          <w:sz w:val="21"/>
+          <w:szCs w:val="21"/>
+          <w:lang w:val="en-US"/>
+        </w:rPr>
+        <w:t xml:space="preserve">With respect to the effect of different selection strengths, </w:t>
+      </w:r>
+      <w:r>
+        <w:rPr>
+          <w:rFonts w:ascii="Helvetica" w:hAnsi="Helvetica" w:cs="Arial"/>
+          <w:color w:val="4472C4" w:themeColor="accent1"/>
+          <w:sz w:val="21"/>
+          <w:szCs w:val="21"/>
+          <w:lang w:val="en-US"/>
+        </w:rPr>
+        <w:t>Figure 2</w:t>
+      </w:r>
+      <w:r>
+        <w:rPr>
+          <w:rFonts w:ascii="Helvetica" w:hAnsi="Helvetica" w:cs="Arial"/>
+          <w:i/>
+          <w:iCs/>
+          <w:color w:val="4472C4" w:themeColor="accent1"/>
+          <w:sz w:val="21"/>
+          <w:szCs w:val="21"/>
+          <w:lang w:val="en-US"/>
+        </w:rPr>
+        <w:t>b</w:t>
+      </w:r>
+      <w:r>
+        <w:rPr>
+          <w:rFonts w:ascii="Helvetica" w:hAnsi="Helvetica" w:cs="Arial"/>
+          <w:color w:val="4472C4" w:themeColor="accent1"/>
+          <w:sz w:val="21"/>
+          <w:szCs w:val="21"/>
+          <w:lang w:val="en-US"/>
+        </w:rPr>
+        <w:t xml:space="preserve"> suggests that both perfect and limited payoff memory yield similar cooperation rates for weak selection (</w:t>
+      </w:r>
+      <m:oMath>
+        <m:r>
+          <w:rPr>
+            <w:rFonts w:ascii="Cambria Math" w:hAnsi="Cambria Math" w:cs="Arial"/>
+            <w:color w:val="4472C4" w:themeColor="accent1"/>
+            <w:sz w:val="21"/>
+            <w:szCs w:val="21"/>
+            <w:lang w:val="en-US"/>
+          </w:rPr>
+          <m:t>β≪1</m:t>
+        </m:r>
+      </m:oMath>
+      <w:r>
+        <w:rPr>
+          <w:rFonts w:ascii="Helvetica" w:hAnsi="Helvetica" w:cs="Arial"/>
+          <w:color w:val="4472C4" w:themeColor="accent1"/>
+          <w:sz w:val="21"/>
+          <w:szCs w:val="21"/>
+          <w:lang w:val="en-US"/>
+        </w:rPr>
+        <w:t xml:space="preserve">). This is not a coincidence: it is known that, under weak selection, stochastic payoffs can be replaced by their (deterministic) expectations without altering the evolutionary dynamics </w:t>
+      </w:r>
+      <w:r>
+        <w:rPr>
+          <w:rFonts w:ascii="Helvetica" w:hAnsi="Helvetica" w:cs="Arial"/>
+          <w:color w:val="4472C4" w:themeColor="accent1"/>
+          <w:sz w:val="21"/>
+          <w:szCs w:val="21"/>
+          <w:lang w:val="en-US"/>
+        </w:rPr>
+        <w:t xml:space="preserve">(74)—and </w:t>
+      </w:r>
+      <w:r>
+        <w:rPr>
+          <w:rFonts w:ascii="Helvetica" w:hAnsi="Helvetica" w:cs="Arial"/>
+          <w:color w:val="4472C4" w:themeColor="accent1"/>
+          <w:sz w:val="21"/>
+          <w:szCs w:val="21"/>
+          <w:lang w:val="en-US"/>
+        </w:rPr>
+        <w:t>perfect payoff memory corresponds to the expected value of the payoffs in the limited payoff memory model, due to the law of large numbers.</w:t>
+      </w:r>
+      <w:r>
+        <w:rPr>
+          <w:rFonts w:ascii="Helvetica" w:hAnsi="Helvetica" w:cs="Arial"/>
+          <w:color w:val="4472C4" w:themeColor="accent1"/>
+          <w:sz w:val="21"/>
+          <w:szCs w:val="21"/>
+          <w:lang w:val="en-US"/>
+        </w:rPr>
+        <w:t xml:space="preserve"> </w:t>
+      </w:r>
+      <w:r>
+        <w:rPr>
+          <w:rFonts w:ascii="Helvetica" w:hAnsi="Helvetica" w:cs="Arial"/>
+          <w:color w:val="4472C4" w:themeColor="accent1"/>
+          <w:sz w:val="21"/>
+          <w:szCs w:val="21"/>
+          <w:lang w:val="en-US"/>
+        </w:rPr>
+        <w:t>Beyond weak selection, increasing selection has a positive effect under perfect payoff memory, but a negative effect under limited payoff memory.</w:t>
+      </w:r>
+      <w:r>
+        <w:rPr>
+          <w:rFonts w:ascii="Helvetica" w:hAnsi="Helvetica" w:cs="Arial"/>
+          <w:color w:val="4472C4" w:themeColor="accent1"/>
+          <w:sz w:val="21"/>
+          <w:szCs w:val="21"/>
+          <w:lang w:val="en-US"/>
+        </w:rPr>
+        <w:t>”</w:t>
+      </w:r>
+    </w:p>
+    <w:p>
+      <w:pPr>
+        <w:spacing w:line="276" w:lineRule="auto"/>
+        <w:jc w:val="both"/>
+        <w:rPr>
+          <w:rFonts w:ascii="Helvetica" w:hAnsi="Helvetica" w:cs="Arial"/>
+          <w:color w:val="4472C4" w:themeColor="accent1"/>
+          <w:sz w:val="21"/>
+          <w:szCs w:val="21"/>
+          <w:lang w:val="en-US"/>
+        </w:rPr>
+      </w:pPr>
+    </w:p>
+    <w:p>
+      <w:pPr>
+        <w:spacing w:line="276" w:lineRule="auto"/>
+        <w:jc w:val="both"/>
+        <w:rPr>
+          <w:rFonts w:ascii="Helvetica" w:hAnsi="Helvetica" w:cs="Arial"/>
+          <w:color w:val="4472C4" w:themeColor="accent1"/>
+          <w:sz w:val="21"/>
+          <w:szCs w:val="21"/>
+          <w:lang w:val="en-US"/>
+        </w:rPr>
+      </w:pPr>
+      <w:r>
+        <w:rPr>
+          <w:rFonts w:ascii="Helvetica" w:hAnsi="Helvetica" w:cs="Arial"/>
+          <w:color w:val="4472C4" w:themeColor="accent1"/>
+          <w:sz w:val="21"/>
+          <w:szCs w:val="21"/>
+          <w:lang w:val="en-US"/>
+        </w:rPr>
+        <w:t>We had not made this point clear in the original submission and we thank the referee for the suggestion.</w:t>
       </w:r>
     </w:p>
     <w:p>
@@ -3007,7 +3217,17 @@
           <w:szCs w:val="21"/>
           <w:lang w:val="en-US"/>
         </w:rPr>
-        <w:t xml:space="preserve"> (comment). The coincidence of the condition for stochastic stability in a scenario with memory of all rounds of the last co-player, with the result for all rounds of all co-players, is presumably not coincidental, but a reflection of the fact that the calculation is made in the N</w:t>
+        <w:t xml:space="preserve"> (comment). The coincidence of the condition for stochastic stability in a scenario with memory of all rounds of the last co-player, with the result for all rounds of all co-players, is presumably not </w:t>
+      </w:r>
+      <w:r>
+        <w:rPr>
+          <w:rFonts w:ascii="Helvetica" w:hAnsi="Helvetica" w:cs="Arial"/>
+          <w:sz w:val="21"/>
+          <w:szCs w:val="21"/>
+          <w:lang w:val="en-US"/>
+        </w:rPr>
+        <w:lastRenderedPageBreak/>
+        <w:t>coincidental, but a reflection of the fact that the calculation is made in the N</w:t>
       </w:r>
       <w:r>
         <w:rPr>
@@ -3361,17 +3581,7 @@
           <w:szCs w:val="21"/>
           <w:lang w:val="en-US"/>
         </w:rPr>
-        <w:t xml:space="preserve">But what if memory is costly (which it surely is)? Can the authors say anything analytic if </w:t>
-      </w:r>
-      <w:r>
-        <w:rPr>
-          <w:rFonts w:ascii="Helvetica" w:hAnsi="Helvetica" w:cs="Arial"/>
-          <w:sz w:val="21"/>
-          <w:szCs w:val="21"/>
-          <w:lang w:val="en-US"/>
-        </w:rPr>
-        <w:lastRenderedPageBreak/>
-        <w:t>there is a fixed cost to having a long memory, even in the simple case of GTFT vs ALLD (but when each strategic type can either pay a cost and have a long memory, or pay no cost and remember only the last round)? Can the authors say anything about the evolution of (costly) memory, especially as it provides for greater expected population mean fitness?</w:t>
+        <w:t>But what if memory is costly (which it surely is)? Can the authors say anything analytic if there is a fixed cost to having a long memory, even in the simple case of GTFT vs ALLD (but when each strategic type can either pay a cost and have a long memory, or pay no cost and remember only the last round)? Can the authors say anything about the evolution of (costly) memory, especially as it provides for greater expected population mean fitness?</w:t>
       </w:r>
     </w:p>
     <w:p>
@@ -4113,6 +4323,7 @@
           <w:szCs w:val="21"/>
           <w:lang w:val="en-US"/>
         </w:rPr>
+        <w:lastRenderedPageBreak/>
         <w:t>But there seems to be a subtle inconsistency in how imitation is implemented in the short-memory case -- meaning, when a player can only remember the very last round. Even in this case, when imitation is based only on the last round, a player can nonetheless imitate the entire strategy of their partner -- which requires knowledge of their entire strategy. But how could a player with one-round memory ever infer their co-player's strategy? This problem is discussed by authors a bit (lines 291-301), but I don't think they really address or resolve this issue directly. It seems like they assume that a short-memory player can just copy their co-players full strategy, which in principle would require observation and recall all game histories. Can the authors clarify this inconsistency, or at least acknowledge it more clearly?</w:t>
       </w:r>
     </w:p>
@@ -4276,18 +4487,7 @@
           <w:szCs w:val="21"/>
           <w:lang w:val="en-US"/>
         </w:rPr>
-        <w:t xml:space="preserve"> the evolution of reciprocity by social learning. Also there, it is usually </w:t>
-      </w:r>
-      <w:r>
-        <w:rPr>
-          <w:rFonts w:ascii="Helvetica" w:hAnsi="Helvetica" w:cs="Arial"/>
-          <w:color w:val="4472C4" w:themeColor="accent1"/>
-          <w:sz w:val="21"/>
-          <w:szCs w:val="21"/>
-          <w:lang w:val="en-US"/>
-        </w:rPr>
-        <w:lastRenderedPageBreak/>
-        <w:t xml:space="preserve">assumed that a role model’s strategy can be inferred perfectly, even </w:t>
+        <w:t xml:space="preserve"> the evolution of reciprocity by social learning. Also there, it is usually assumed that a role model’s strategy can be inferred perfectly, even </w:t>
       </w:r>
       <w:r>
         <w:rPr>
@@ -4645,7 +4845,7 @@
         <w:kern w:val="2"/>
         <w:sz w:val="24"/>
         <w:szCs w:val="24"/>
-        <w:lang w:val="en-DE" w:eastAsia="en-US" w:bidi="ar-SA"/>
+        <w:lang w:eastAsia="en-US" w:bidi="ar-SA"/>
         <w14:ligatures w14:val="standardContextual"/>
       </w:rPr>
     </w:rPrDefault>
@@ -5071,6 +5271,16 @@
       <w:contextualSpacing/>
     </w:pPr>
   </w:style>
+  <w:style w:type="character" w:styleId="PlaceholderText">
+    <w:name w:val="Placeholder Text"/>
+    <w:basedOn w:val="DefaultParagraphFont"/>
+    <w:uiPriority w:val="99"/>
+    <w:semiHidden/>
+    <w:rsid w:val="00E17523"/>
+    <w:rPr>
+      <w:color w:val="666666"/>
+    </w:rPr>
+  </w:style>
 </w:styles>
 </file>
 

</xml_diff>